<commit_message>
modified rf frequency waveform for GSTP experiment
</commit_message>
<xml_diff>
--- a/Documentation/MMC Code Structure.docx
+++ b/Documentation/MMC Code Structure.docx
@@ -16200,6 +16200,8 @@
         </w:rPr>
         <w:t>convention starts with “BS”, for example</w:t>
       </w:r>
+      <w:bookmarkStart w:id="0" w:name="_GoBack"/>
+      <w:bookmarkEnd w:id="0"/>
       <w:r>
         <w:rPr>
           <w:rFonts w:ascii="Times New Roman" w:hAnsi="Times New Roman" w:cs="Times New Roman"/>
@@ -20509,14 +20511,6 @@
         </w:rPr>
         <w:t xml:space="preserve">”VC++ Directories”: add MMC folder to “Include Directories”, add all MMC subfolders to “Library Directories”;    </w:t>
       </w:r>
-    </w:p>
-    <w:p>
-      <w:pPr>
-        <w:contextualSpacing/>
-        <w:rPr>
-          <w:rFonts w:ascii="Times New Roman" w:hAnsi="Times New Roman" w:cs="Times New Roman"/>
-        </w:rPr>
-      </w:pPr>
     </w:p>
     <w:p>
       <w:pPr>
@@ -20579,44 +20573,6 @@
             </a:graphic>
           </wp:inline>
         </w:drawing>
-      </w:r>
-    </w:p>
-    <w:p>
-      <w:pPr>
-        <w:contextualSpacing/>
-        <w:rPr>
-          <w:rFonts w:ascii="Times New Roman" w:hAnsi="Times New Roman" w:cs="Times New Roman"/>
-        </w:rPr>
-      </w:pPr>
-    </w:p>
-    <w:p>
-      <w:pPr>
-        <w:contextualSpacing/>
-        <w:rPr>
-          <w:rFonts w:ascii="Times New Roman" w:hAnsi="Times New Roman" w:cs="Times New Roman"/>
-        </w:rPr>
-      </w:pPr>
-      <w:r>
-        <w:rPr>
-          <w:rFonts w:ascii="Times New Roman" w:hAnsi="Times New Roman" w:cs="Times New Roman"/>
-        </w:rPr>
-        <w:t>Library Directories</w:t>
-      </w:r>
-      <w:bookmarkStart w:id="0" w:name="_GoBack"/>
-      <w:bookmarkEnd w:id="0"/>
-    </w:p>
-    <w:p>
-      <w:pPr>
-        <w:contextualSpacing/>
-        <w:rPr>
-          <w:rFonts w:ascii="Times New Roman" w:hAnsi="Times New Roman" w:cs="Times New Roman"/>
-        </w:rPr>
-      </w:pPr>
-      <w:r>
-        <w:rPr>
-          <w:rFonts w:ascii="Times New Roman" w:hAnsi="Times New Roman" w:cs="Times New Roman"/>
-        </w:rPr>
-        <w:t>C:\MMC_SYSINT\NI VISA;C:\MMC_SYSINT\Excel_Link;C:\MMC_SYSINT\DAQmx;$(LibraryPath)</w:t>
       </w:r>
     </w:p>
     <w:p>

</xml_diff>

<commit_message>
modified triggers to do Ramsey sequence
</commit_message>
<xml_diff>
--- a/Documentation/MMC Code Structure.docx
+++ b/Documentation/MMC Code Structure.docx
@@ -16200,6 +16200,8 @@
         </w:rPr>
         <w:t>convention starts with “BS”, for example</w:t>
       </w:r>
+      <w:bookmarkStart w:id="0" w:name="_GoBack"/>
+      <w:bookmarkEnd w:id="0"/>
       <w:r>
         <w:rPr>
           <w:rFonts w:ascii="Times New Roman" w:hAnsi="Times New Roman" w:cs="Times New Roman"/>
@@ -20509,14 +20511,6 @@
         </w:rPr>
         <w:t xml:space="preserve">”VC++ Directories”: add MMC folder to “Include Directories”, add all MMC subfolders to “Library Directories”;    </w:t>
       </w:r>
-    </w:p>
-    <w:p>
-      <w:pPr>
-        <w:contextualSpacing/>
-        <w:rPr>
-          <w:rFonts w:ascii="Times New Roman" w:hAnsi="Times New Roman" w:cs="Times New Roman"/>
-        </w:rPr>
-      </w:pPr>
     </w:p>
     <w:p>
       <w:pPr>
@@ -20579,44 +20573,6 @@
             </a:graphic>
           </wp:inline>
         </w:drawing>
-      </w:r>
-    </w:p>
-    <w:p>
-      <w:pPr>
-        <w:contextualSpacing/>
-        <w:rPr>
-          <w:rFonts w:ascii="Times New Roman" w:hAnsi="Times New Roman" w:cs="Times New Roman"/>
-        </w:rPr>
-      </w:pPr>
-    </w:p>
-    <w:p>
-      <w:pPr>
-        <w:contextualSpacing/>
-        <w:rPr>
-          <w:rFonts w:ascii="Times New Roman" w:hAnsi="Times New Roman" w:cs="Times New Roman"/>
-        </w:rPr>
-      </w:pPr>
-      <w:r>
-        <w:rPr>
-          <w:rFonts w:ascii="Times New Roman" w:hAnsi="Times New Roman" w:cs="Times New Roman"/>
-        </w:rPr>
-        <w:t>Library Directories</w:t>
-      </w:r>
-      <w:bookmarkStart w:id="0" w:name="_GoBack"/>
-      <w:bookmarkEnd w:id="0"/>
-    </w:p>
-    <w:p>
-      <w:pPr>
-        <w:contextualSpacing/>
-        <w:rPr>
-          <w:rFonts w:ascii="Times New Roman" w:hAnsi="Times New Roman" w:cs="Times New Roman"/>
-        </w:rPr>
-      </w:pPr>
-      <w:r>
-        <w:rPr>
-          <w:rFonts w:ascii="Times New Roman" w:hAnsi="Times New Roman" w:cs="Times New Roman"/>
-        </w:rPr>
-        <w:t>C:\MMC_SYSINT\NI VISA;C:\MMC_SYSINT\Excel_Link;C:\MMC_SYSINT\DAQmx;$(LibraryPath)</w:t>
       </w:r>
     </w:p>
     <w:p>

</xml_diff>